<commit_message>
Completed integration testing on CF07. Created some low priority bugs in pivotal.
</commit_message>
<xml_diff>
--- a/docs/stories/CF07_USTC.docx
+++ b/docs/stories/CF07_USTC.docx
@@ -127,8 +127,6 @@
               </w:rPr>
               <w:t xml:space="preserve"> - Student</w:t>
             </w:r>
-            <w:bookmarkStart w:id="0" w:name="_GoBack"/>
-            <w:bookmarkEnd w:id="0"/>
           </w:p>
         </w:tc>
         <w:tc>
@@ -576,10 +574,10 @@
         <w:tblLook w:val="04A0" w:firstRow="1" w:lastRow="0" w:firstColumn="1" w:lastColumn="0" w:noHBand="0" w:noVBand="1"/>
       </w:tblPr>
       <w:tblGrid>
-        <w:gridCol w:w="540"/>
-        <w:gridCol w:w="4134"/>
-        <w:gridCol w:w="2338"/>
-        <w:gridCol w:w="2338"/>
+        <w:gridCol w:w="472"/>
+        <w:gridCol w:w="3535"/>
+        <w:gridCol w:w="2130"/>
+        <w:gridCol w:w="3218"/>
       </w:tblGrid>
       <w:tr>
         <w:trPr>
@@ -761,6 +759,14 @@
                 <w:szCs w:val="20"/>
               </w:rPr>
             </w:pPr>
+            <w:r>
+              <w:rPr>
+                <w:rFonts w:ascii="Arial" w:hAnsi="Arial" w:cs="Arial"/>
+                <w:sz w:val="20"/>
+                <w:szCs w:val="20"/>
+              </w:rPr>
+              <w:t>P</w:t>
+            </w:r>
           </w:p>
         </w:tc>
       </w:tr>
@@ -840,6 +846,14 @@
                 <w:szCs w:val="20"/>
               </w:rPr>
             </w:pPr>
+            <w:r>
+              <w:rPr>
+                <w:rFonts w:ascii="Arial" w:hAnsi="Arial" w:cs="Arial"/>
+                <w:sz w:val="20"/>
+                <w:szCs w:val="20"/>
+              </w:rPr>
+              <w:t>P</w:t>
+            </w:r>
           </w:p>
         </w:tc>
       </w:tr>
@@ -1004,6 +1018,106 @@
                 <w:szCs w:val="20"/>
               </w:rPr>
             </w:pPr>
+            <w:r>
+              <w:rPr>
+                <w:rFonts w:ascii="Arial" w:hAnsi="Arial" w:cs="Arial"/>
+                <w:sz w:val="20"/>
+                <w:szCs w:val="20"/>
+              </w:rPr>
+              <w:t>P</w:t>
+            </w:r>
+            <w:r>
+              <w:rPr>
+                <w:rFonts w:ascii="Arial" w:hAnsi="Arial" w:cs="Arial"/>
+                <w:sz w:val="20"/>
+                <w:szCs w:val="20"/>
+              </w:rPr>
+              <w:br/>
+            </w:r>
+            <w:r>
+              <w:rPr>
+                <w:rFonts w:ascii="Arial" w:hAnsi="Arial" w:cs="Arial"/>
+                <w:sz w:val="20"/>
+                <w:szCs w:val="20"/>
+              </w:rPr>
+              <w:br/>
+              <w:t>Name, salary, and description are displayed on the Career Detail page. A Day in The Life and Celebrity links are present.</w:t>
+            </w:r>
+            <w:r>
+              <w:rPr>
+                <w:rFonts w:ascii="Arial" w:hAnsi="Arial" w:cs="Arial"/>
+                <w:sz w:val="20"/>
+                <w:szCs w:val="20"/>
+              </w:rPr>
+              <w:br/>
+            </w:r>
+            <w:r>
+              <w:rPr>
+                <w:rFonts w:ascii="Arial" w:hAnsi="Arial" w:cs="Arial"/>
+                <w:sz w:val="20"/>
+                <w:szCs w:val="20"/>
+              </w:rPr>
+              <w:br/>
+              <w:t>NOTES:</w:t>
+            </w:r>
+            <w:r>
+              <w:rPr>
+                <w:rFonts w:ascii="Arial" w:hAnsi="Arial" w:cs="Arial"/>
+                <w:sz w:val="20"/>
+                <w:szCs w:val="20"/>
+              </w:rPr>
+              <w:br/>
+            </w:r>
+            <w:r>
+              <w:rPr>
+                <w:rFonts w:ascii="Arial" w:hAnsi="Arial" w:cs="Arial"/>
+                <w:sz w:val="20"/>
+                <w:szCs w:val="20"/>
+              </w:rPr>
+              <w:br/>
+              <w:t>- keyword chips are present but are not pulling from the database. This feature is covered by CF02.</w:t>
+            </w:r>
+            <w:r>
+              <w:rPr>
+                <w:rFonts w:ascii="Arial" w:hAnsi="Arial" w:cs="Arial"/>
+                <w:sz w:val="20"/>
+                <w:szCs w:val="20"/>
+              </w:rPr>
+              <w:br/>
+            </w:r>
+            <w:r>
+              <w:rPr>
+                <w:rFonts w:ascii="Arial" w:hAnsi="Arial" w:cs="Arial"/>
+                <w:sz w:val="20"/>
+                <w:szCs w:val="20"/>
+              </w:rPr>
+              <w:br/>
+              <w:t>NOTES:</w:t>
+            </w:r>
+            <w:r>
+              <w:rPr>
+                <w:rFonts w:ascii="Arial" w:hAnsi="Arial" w:cs="Arial"/>
+                <w:sz w:val="20"/>
+                <w:szCs w:val="20"/>
+              </w:rPr>
+              <w:br/>
+            </w:r>
+            <w:r>
+              <w:rPr>
+                <w:rFonts w:ascii="Arial" w:hAnsi="Arial" w:cs="Arial"/>
+                <w:sz w:val="20"/>
+                <w:szCs w:val="20"/>
+              </w:rPr>
+              <w:br/>
+            </w:r>
+            <w:r>
+              <w:rPr>
+                <w:rFonts w:ascii="Arial" w:hAnsi="Arial" w:cs="Arial"/>
+                <w:sz w:val="20"/>
+                <w:szCs w:val="20"/>
+              </w:rPr>
+              <w:t>- The link to the Celebrity Profile displays ‘CELEBRITY’ and not the Celebrity ‘name’.</w:t>
+            </w:r>
           </w:p>
         </w:tc>
       </w:tr>
@@ -1083,6 +1197,14 @@
                 <w:szCs w:val="20"/>
               </w:rPr>
             </w:pPr>
+            <w:r>
+              <w:rPr>
+                <w:rFonts w:ascii="Arial" w:hAnsi="Arial" w:cs="Arial"/>
+                <w:sz w:val="20"/>
+                <w:szCs w:val="20"/>
+              </w:rPr>
+              <w:t>P</w:t>
+            </w:r>
           </w:p>
         </w:tc>
       </w:tr>
@@ -1146,7 +1268,16 @@
                 <w:sz w:val="20"/>
                 <w:szCs w:val="20"/>
               </w:rPr>
-              <w:t>The career’s celebrity profile page displays the appropriate ‘name’, ‘image’, and ‘article’. You can navigate back to the Career Detail page</w:t>
+              <w:t xml:space="preserve">The career’s celebrity profile page displays the appropriate ‘name’, ‘image’, and ‘article’. You can </w:t>
+            </w:r>
+            <w:r>
+              <w:rPr>
+                <w:rFonts w:ascii="Arial" w:hAnsi="Arial" w:cs="Arial"/>
+                <w:sz w:val="20"/>
+                <w:szCs w:val="20"/>
+              </w:rPr>
+              <w:lastRenderedPageBreak/>
+              <w:t>navigate back to the Career Detail page</w:t>
             </w:r>
             <w:r>
               <w:rPr>
@@ -1170,6 +1301,15 @@
                 <w:szCs w:val="20"/>
               </w:rPr>
             </w:pPr>
+            <w:r>
+              <w:rPr>
+                <w:rFonts w:ascii="Arial" w:hAnsi="Arial" w:cs="Arial"/>
+                <w:sz w:val="20"/>
+                <w:szCs w:val="20"/>
+              </w:rPr>
+              <w:lastRenderedPageBreak/>
+              <w:t>P</w:t>
+            </w:r>
           </w:p>
         </w:tc>
       </w:tr>
@@ -1249,6 +1389,31 @@
                 <w:szCs w:val="20"/>
               </w:rPr>
             </w:pPr>
+            <w:r>
+              <w:rPr>
+                <w:rFonts w:ascii="Arial" w:hAnsi="Arial" w:cs="Arial"/>
+                <w:sz w:val="20"/>
+                <w:szCs w:val="20"/>
+              </w:rPr>
+              <w:t>P</w:t>
+            </w:r>
+            <w:r>
+              <w:rPr>
+                <w:rFonts w:ascii="Arial" w:hAnsi="Arial" w:cs="Arial"/>
+                <w:sz w:val="20"/>
+                <w:szCs w:val="20"/>
+              </w:rPr>
+              <w:br/>
+            </w:r>
+            <w:r>
+              <w:rPr>
+                <w:rFonts w:ascii="Arial" w:hAnsi="Arial" w:cs="Arial"/>
+                <w:sz w:val="20"/>
+                <w:szCs w:val="20"/>
+              </w:rPr>
+              <w:br/>
+              <w:t>NOTE: If you click the ‘Celebrity’ breadcrumb from the Celebrity Profile page it attempts to navigate to /Career/&lt;_id&gt;/Celebrity/undefined and returns ‘Page not found’.</w:t>
+            </w:r>
           </w:p>
         </w:tc>
       </w:tr>
@@ -1346,10 +1511,10 @@
         <w:tblLook w:val="04A0" w:firstRow="1" w:lastRow="0" w:firstColumn="1" w:lastColumn="0" w:noHBand="0" w:noVBand="1"/>
       </w:tblPr>
       <w:tblGrid>
-        <w:gridCol w:w="1162"/>
-        <w:gridCol w:w="1983"/>
-        <w:gridCol w:w="1440"/>
-        <w:gridCol w:w="3932"/>
+        <w:gridCol w:w="1217"/>
+        <w:gridCol w:w="1969"/>
+        <w:gridCol w:w="1421"/>
+        <w:gridCol w:w="3910"/>
         <w:gridCol w:w="833"/>
       </w:tblGrid>
       <w:tr>
@@ -1501,6 +1666,14 @@
                 <w:szCs w:val="20"/>
               </w:rPr>
             </w:pPr>
+            <w:r>
+              <w:rPr>
+                <w:rFonts w:ascii="Arial" w:hAnsi="Arial" w:cs="Arial"/>
+                <w:sz w:val="20"/>
+                <w:szCs w:val="20"/>
+              </w:rPr>
+              <w:t>04/09/2020</w:t>
+            </w:r>
           </w:p>
         </w:tc>
         <w:tc>
@@ -1515,6 +1688,14 @@
                 <w:szCs w:val="20"/>
               </w:rPr>
             </w:pPr>
+            <w:r>
+              <w:rPr>
+                <w:rFonts w:ascii="Arial" w:hAnsi="Arial" w:cs="Arial"/>
+                <w:sz w:val="20"/>
+                <w:szCs w:val="20"/>
+              </w:rPr>
+              <w:t>Chrome v80</w:t>
+            </w:r>
           </w:p>
         </w:tc>
         <w:tc>
@@ -1529,6 +1710,14 @@
                 <w:szCs w:val="20"/>
               </w:rPr>
             </w:pPr>
+            <w:r>
+              <w:rPr>
+                <w:rFonts w:ascii="Arial" w:hAnsi="Arial" w:cs="Arial"/>
+                <w:sz w:val="20"/>
+                <w:szCs w:val="20"/>
+              </w:rPr>
+              <w:t>Bob Caplin</w:t>
+            </w:r>
           </w:p>
         </w:tc>
         <w:tc>
@@ -1537,6 +1726,13 @@
           </w:tcPr>
           <w:p>
             <w:pPr>
+              <w:rPr>
+                <w:rFonts w:ascii="Arial" w:hAnsi="Arial" w:cs="Arial"/>
+                <w:sz w:val="20"/>
+                <w:szCs w:val="20"/>
+              </w:rPr>
+            </w:pPr>
+            <w:r>
               <w:rPr>
                 <w:rFonts w:ascii="Arial" w:hAnsi="Arial" w:cs="Arial"/>
                 <w:i/>
@@ -1544,8 +1740,117 @@
                 <w:sz w:val="20"/>
                 <w:szCs w:val="20"/>
               </w:rPr>
-            </w:pPr>
-            <w:r>
+              <w:t>PASS</w:t>
+            </w:r>
+            <w:r>
+              <w:rPr>
+                <w:rFonts w:ascii="Arial" w:hAnsi="Arial" w:cs="Arial"/>
+                <w:sz w:val="20"/>
+                <w:szCs w:val="20"/>
+              </w:rPr>
+              <w:br/>
+            </w:r>
+            <w:r>
+              <w:rPr>
+                <w:rFonts w:ascii="Arial" w:hAnsi="Arial" w:cs="Arial"/>
+                <w:sz w:val="20"/>
+                <w:szCs w:val="20"/>
+              </w:rPr>
+              <w:br/>
+              <w:t>NOTE:</w:t>
+            </w:r>
+            <w:r>
+              <w:rPr>
+                <w:rFonts w:ascii="Arial" w:hAnsi="Arial" w:cs="Arial"/>
+                <w:sz w:val="20"/>
+                <w:szCs w:val="20"/>
+              </w:rPr>
+              <w:br/>
+            </w:r>
+            <w:r>
+              <w:rPr>
+                <w:rFonts w:ascii="Arial" w:hAnsi="Arial" w:cs="Arial"/>
+                <w:sz w:val="20"/>
+                <w:szCs w:val="20"/>
+              </w:rPr>
+              <w:br/>
+              <w:t xml:space="preserve">- The link to the Celebrity Profile page from the Career Detail page should display the Celbrity’s ‘name’. It currently displays ‘CELEBRITY’. Bug </w:t>
+            </w:r>
+            <w:r>
+              <w:rPr>
+                <w:rFonts w:ascii="Arial" w:hAnsi="Arial" w:cs="Arial"/>
+                <w:sz w:val="20"/>
+                <w:szCs w:val="20"/>
+              </w:rPr>
+              <w:t>#172256420</w:t>
+            </w:r>
+            <w:r>
+              <w:rPr>
+                <w:rFonts w:ascii="Arial" w:hAnsi="Arial" w:cs="Arial"/>
+                <w:sz w:val="20"/>
+                <w:szCs w:val="20"/>
+              </w:rPr>
+              <w:t xml:space="preserve"> was created in pivotal and associated with CF07.</w:t>
+            </w:r>
+            <w:r>
+              <w:rPr>
+                <w:rFonts w:ascii="Arial" w:hAnsi="Arial" w:cs="Arial"/>
+                <w:sz w:val="20"/>
+                <w:szCs w:val="20"/>
+              </w:rPr>
+              <w:br/>
+            </w:r>
+            <w:r>
+              <w:rPr>
+                <w:rFonts w:ascii="Arial" w:hAnsi="Arial" w:cs="Arial"/>
+                <w:sz w:val="20"/>
+                <w:szCs w:val="20"/>
+              </w:rPr>
+              <w:br/>
+              <w:t xml:space="preserve">- </w:t>
+            </w:r>
+            <w:r>
+              <w:rPr>
+                <w:rFonts w:ascii="Arial" w:hAnsi="Arial" w:cs="Arial"/>
+                <w:sz w:val="20"/>
+                <w:szCs w:val="20"/>
+              </w:rPr>
+              <w:t>If you click the ‘Celebrity’ breadcrumb from the Celebrity Profile page it attempts to navigate to /Career/&lt;_id&gt;/Celebrity/undefined and returns ‘Page not found’.</w:t>
+            </w:r>
+            <w:r>
+              <w:rPr>
+                <w:rFonts w:ascii="Arial" w:hAnsi="Arial" w:cs="Arial"/>
+                <w:sz w:val="20"/>
+                <w:szCs w:val="20"/>
+              </w:rPr>
+              <w:t xml:space="preserve"> Bug </w:t>
+            </w:r>
+            <w:r>
+              <w:rPr>
+                <w:rFonts w:ascii="Arial" w:hAnsi="Arial" w:cs="Arial"/>
+                <w:sz w:val="20"/>
+                <w:szCs w:val="20"/>
+              </w:rPr>
+              <w:t>#172256420</w:t>
+            </w:r>
+            <w:r>
+              <w:rPr>
+                <w:rFonts w:ascii="Arial" w:hAnsi="Arial" w:cs="Arial"/>
+                <w:sz w:val="20"/>
+                <w:szCs w:val="20"/>
+              </w:rPr>
+              <w:t xml:space="preserve"> was created in pivotal and associated with CF07.</w:t>
+            </w:r>
+            <w:bookmarkStart w:id="0" w:name="_GoBack"/>
+            <w:bookmarkEnd w:id="0"/>
+          </w:p>
+        </w:tc>
+        <w:tc>
+          <w:tcPr>
+            <w:tcW w:w="833" w:type="dxa"/>
+          </w:tcPr>
+          <w:p>
+            <w:pPr>
               <w:rPr>
                 <w:rFonts w:ascii="Arial" w:hAnsi="Arial" w:cs="Arial"/>
                 <w:i/>
@@ -1553,16 +1858,8 @@
                 <w:sz w:val="20"/>
                 <w:szCs w:val="20"/>
               </w:rPr>
-              <w:t>&lt;Pass/ Fail and description of why&gt;</w:t>
-            </w:r>
-          </w:p>
-        </w:tc>
-        <w:tc>
-          <w:tcPr>
-            <w:tcW w:w="833" w:type="dxa"/>
-          </w:tcPr>
-          <w:p>
-            <w:pPr>
+            </w:pPr>
+            <w:r>
               <w:rPr>
                 <w:rFonts w:ascii="Arial" w:hAnsi="Arial" w:cs="Arial"/>
                 <w:i/>
@@ -1570,16 +1867,7 @@
                 <w:sz w:val="20"/>
                 <w:szCs w:val="20"/>
               </w:rPr>
-            </w:pPr>
-            <w:r>
-              <w:rPr>
-                <w:rFonts w:ascii="Arial" w:hAnsi="Arial" w:cs="Arial"/>
-                <w:i/>
-                <w:iCs/>
-                <w:sz w:val="20"/>
-                <w:szCs w:val="20"/>
-              </w:rPr>
-              <w:t>&lt;Pass/ Fail&gt;</w:t>
+              <w:t>PASS</w:t>
             </w:r>
           </w:p>
         </w:tc>

</xml_diff>